<commit_message>
updated schedule for ASA
</commit_message>
<xml_diff>
--- a/assets/Syllabi/Schedule_ASA.docx
+++ b/assets/Syllabi/Schedule_ASA.docx
@@ -1051,24 +1051,17 @@
         <w:tc>
           <w:tcPr>
             <w:tcW w:w="1300" w:type="dxa"/>
-            <w:shd w:val="clear" w:color="auto" w:fill="F2F2F2" w:themeFill="background1" w:themeFillShade="F2"/>
-            <w:vAlign w:val="center"/>
-          </w:tcPr>
-          <w:p>
-            <w:pPr>
-              <w:jc w:val="center"/>
-              <w:rPr>
-                <w:rFonts w:ascii="Arial Narrow" w:hAnsi="Arial Narrow"/>
-                <w:sz w:val="18"/>
-              </w:rPr>
-            </w:pPr>
-            <w:r>
-              <w:rPr>
-                <w:rFonts w:ascii="Arial Narrow" w:hAnsi="Arial Narrow"/>
-                <w:sz w:val="18"/>
-              </w:rPr>
-              <w:t>HW #2 (t-tests)</w:t>
-            </w:r>
+            <w:shd w:val="clear" w:color="auto" w:fill="FFFFFF" w:themeFill="background1"/>
+            <w:vAlign w:val="center"/>
+          </w:tcPr>
+          <w:p>
+            <w:pPr>
+              <w:jc w:val="center"/>
+              <w:rPr>
+                <w:rFonts w:ascii="Arial Narrow" w:hAnsi="Arial Narrow"/>
+                <w:sz w:val="18"/>
+              </w:rPr>
+            </w:pPr>
           </w:p>
         </w:tc>
       </w:tr>
@@ -1180,7 +1173,35 @@
                 <w:rFonts w:ascii="Arial Narrow" w:hAnsi="Arial Narrow"/>
                 <w:sz w:val="18"/>
               </w:rPr>
-              <w:t>HW #3 (ANOVA)</w:t>
+              <w:t>HW #</w:t>
+            </w:r>
+            <w:r>
+              <w:rPr>
+                <w:rFonts w:ascii="Arial Narrow" w:hAnsi="Arial Narrow"/>
+                <w:sz w:val="18"/>
+              </w:rPr>
+              <w:t>2</w:t>
+            </w:r>
+            <w:r>
+              <w:rPr>
+                <w:rFonts w:ascii="Arial Narrow" w:hAnsi="Arial Narrow"/>
+                <w:sz w:val="18"/>
+              </w:rPr>
+              <w:t xml:space="preserve"> (</w:t>
+            </w:r>
+            <w:r>
+              <w:rPr>
+                <w:rFonts w:ascii="Arial Narrow" w:hAnsi="Arial Narrow"/>
+                <w:sz w:val="18"/>
+              </w:rPr>
+              <w:t xml:space="preserve">t-tests &amp; </w:t>
+            </w:r>
+            <w:r>
+              <w:rPr>
+                <w:rFonts w:ascii="Arial Narrow" w:hAnsi="Arial Narrow"/>
+                <w:sz w:val="18"/>
+              </w:rPr>
+              <w:t>ANOVA)</w:t>
             </w:r>
           </w:p>
         </w:tc>
@@ -1581,24 +1602,17 @@
         <w:tc>
           <w:tcPr>
             <w:tcW w:w="1300" w:type="dxa"/>
-            <w:shd w:val="clear" w:color="auto" w:fill="F2F2F2" w:themeFill="background1" w:themeFillShade="F2"/>
-            <w:vAlign w:val="center"/>
-          </w:tcPr>
-          <w:p>
-            <w:pPr>
-              <w:jc w:val="center"/>
-              <w:rPr>
-                <w:rFonts w:ascii="Arial Narrow" w:hAnsi="Arial Narrow"/>
-                <w:sz w:val="18"/>
-              </w:rPr>
-            </w:pPr>
-            <w:r>
-              <w:rPr>
-                <w:rFonts w:ascii="Arial Narrow" w:hAnsi="Arial Narrow"/>
-                <w:sz w:val="18"/>
-              </w:rPr>
-              <w:t>HW #4 (correlations, regression)</w:t>
-            </w:r>
+            <w:shd w:val="clear" w:color="auto" w:fill="FFFFFF" w:themeFill="background1"/>
+            <w:vAlign w:val="center"/>
+          </w:tcPr>
+          <w:p>
+            <w:pPr>
+              <w:jc w:val="center"/>
+              <w:rPr>
+                <w:rFonts w:ascii="Arial Narrow" w:hAnsi="Arial Narrow"/>
+                <w:sz w:val="18"/>
+              </w:rPr>
+            </w:pPr>
           </w:p>
         </w:tc>
       </w:tr>
@@ -1717,7 +1731,35 @@
                 <w:rFonts w:ascii="Arial Narrow" w:hAnsi="Arial Narrow"/>
                 <w:sz w:val="18"/>
               </w:rPr>
-              <w:t>HW # 5 (multiple regression)</w:t>
+              <w:t xml:space="preserve">HW # </w:t>
+            </w:r>
+            <w:r>
+              <w:rPr>
+                <w:rFonts w:ascii="Arial Narrow" w:hAnsi="Arial Narrow"/>
+                <w:sz w:val="18"/>
+              </w:rPr>
+              <w:t>3</w:t>
+            </w:r>
+            <w:r>
+              <w:rPr>
+                <w:rFonts w:ascii="Arial Narrow" w:hAnsi="Arial Narrow"/>
+                <w:sz w:val="18"/>
+              </w:rPr>
+              <w:t xml:space="preserve"> (</w:t>
+            </w:r>
+            <w:r>
+              <w:rPr>
+                <w:rFonts w:ascii="Arial Narrow" w:hAnsi="Arial Narrow"/>
+                <w:sz w:val="18"/>
+              </w:rPr>
+              <w:t xml:space="preserve">correlation &amp; </w:t>
+            </w:r>
+            <w:r>
+              <w:rPr>
+                <w:rFonts w:ascii="Arial Narrow" w:hAnsi="Arial Narrow"/>
+                <w:sz w:val="18"/>
+              </w:rPr>
+              <w:t>regression)</w:t>
             </w:r>
           </w:p>
         </w:tc>
@@ -1942,7 +1984,23 @@
                 <w:rFonts w:ascii="Arial Narrow" w:hAnsi="Arial Narrow"/>
                 <w:sz w:val="18"/>
               </w:rPr>
-              <w:t>HW #6 (categorical data)</w:t>
+              <w:t>HW #</w:t>
+            </w:r>
+            <w:r>
+              <w:rPr>
+                <w:rFonts w:ascii="Arial Narrow" w:hAnsi="Arial Narrow"/>
+                <w:sz w:val="18"/>
+              </w:rPr>
+              <w:t xml:space="preserve">4 </w:t>
+            </w:r>
+            <w:bookmarkStart w:id="0" w:name="_GoBack"/>
+            <w:bookmarkEnd w:id="0"/>
+            <w:r>
+              <w:rPr>
+                <w:rFonts w:ascii="Arial Narrow" w:hAnsi="Arial Narrow"/>
+                <w:sz w:val="18"/>
+              </w:rPr>
+              <w:t>(categorical data)</w:t>
             </w:r>
           </w:p>
         </w:tc>
@@ -2155,10 +2213,7 @@
         </w:tc>
       </w:tr>
     </w:tbl>
-    <w:p>
-      <w:bookmarkStart w:id="0" w:name="_GoBack"/>
-      <w:bookmarkEnd w:id="0"/>
-    </w:p>
+    <w:p/>
     <w:sectPr>
       <w:pgSz w:w="12240" w:h="15840"/>
       <w:pgMar w:top="720" w:right="720" w:bottom="720" w:left="720" w:header="720" w:footer="720" w:gutter="0"/>

</xml_diff>

<commit_message>
updated ASA syllabus and stuff
</commit_message>
<xml_diff>
--- a/assets/Syllabi/Schedule_ASA.docx
+++ b/assets/Syllabi/Schedule_ASA.docx
@@ -4,7 +4,7 @@
   <w:body>
     <w:tbl>
       <w:tblPr>
-        <w:tblW w:w="9296" w:type="dxa"/>
+        <w:tblW w:w="9427" w:type="dxa"/>
         <w:jc w:val="center"/>
         <w:tblBorders>
           <w:top w:val="single" w:sz="18" w:space="0" w:color="auto"/>
@@ -21,7 +21,7 @@
         <w:gridCol w:w="2058"/>
         <w:gridCol w:w="4257"/>
         <w:gridCol w:w="552"/>
-        <w:gridCol w:w="1300"/>
+        <w:gridCol w:w="1431"/>
       </w:tblGrid>
       <w:tr>
         <w:trPr>
@@ -32,7 +32,7 @@
         <w:tc>
           <w:tcPr>
             <w:tcW w:w="1129" w:type="dxa"/>
-            <w:shd w:val="clear" w:color="auto" w:fill="2F5496" w:themeFill="accent1" w:themeFillShade="BF"/>
+            <w:shd w:val="clear" w:color="auto" w:fill="1F4E79" w:themeFill="accent5" w:themeFillShade="80"/>
             <w:vAlign w:val="center"/>
             <w:hideMark/>
           </w:tcPr>
@@ -62,7 +62,7 @@
         <w:tc>
           <w:tcPr>
             <w:tcW w:w="2058" w:type="dxa"/>
-            <w:shd w:val="clear" w:color="auto" w:fill="2F5496" w:themeFill="accent1" w:themeFillShade="BF"/>
+            <w:shd w:val="clear" w:color="auto" w:fill="1F4E79" w:themeFill="accent5" w:themeFillShade="80"/>
             <w:vAlign w:val="center"/>
           </w:tcPr>
           <w:p>
@@ -84,20 +84,9 @@
                 <w:sz w:val="20"/>
                 <w:szCs w:val="20"/>
               </w:rPr>
-              <w:t>Readings and Such</w:t>
-            </w:r>
-          </w:p>
-        </w:tc>
-        <w:tc>
-          <w:tcPr>
-            <w:tcW w:w="4257" w:type="dxa"/>
-            <w:shd w:val="clear" w:color="auto" w:fill="2F5496" w:themeFill="accent1" w:themeFillShade="BF"/>
-            <w:vAlign w:val="center"/>
-            <w:hideMark/>
-          </w:tcPr>
-          <w:p>
-            <w:pPr>
-              <w:jc w:val="center"/>
+              <w:t>Readings</w:t>
+            </w:r>
+            <w:r>
               <w:rPr>
                 <w:rFonts w:ascii="Arial" w:hAnsi="Arial" w:cs="Arial"/>
                 <w:b/>
@@ -105,7 +94,8 @@
                 <w:sz w:val="20"/>
                 <w:szCs w:val="20"/>
               </w:rPr>
-            </w:pPr>
+              <w:t>, Videos,</w:t>
+            </w:r>
             <w:r>
               <w:rPr>
                 <w:rFonts w:ascii="Arial" w:hAnsi="Arial" w:cs="Arial"/>
@@ -114,20 +104,19 @@
                 <w:sz w:val="20"/>
                 <w:szCs w:val="20"/>
               </w:rPr>
-              <w:t>Lecture Topic</w:t>
-            </w:r>
-          </w:p>
-        </w:tc>
-        <w:tc>
-          <w:tcPr>
-            <w:tcW w:w="552" w:type="dxa"/>
-            <w:shd w:val="clear" w:color="auto" w:fill="2F5496" w:themeFill="accent1" w:themeFillShade="BF"/>
-            <w:textDirection w:val="btLr"/>
-            <w:vAlign w:val="center"/>
-          </w:tcPr>
-          <w:p>
-            <w:pPr>
-              <w:ind w:left="113" w:right="113"/>
+              <w:t xml:space="preserve"> and Such</w:t>
+            </w:r>
+          </w:p>
+        </w:tc>
+        <w:tc>
+          <w:tcPr>
+            <w:tcW w:w="4257" w:type="dxa"/>
+            <w:shd w:val="clear" w:color="auto" w:fill="1F4E79" w:themeFill="accent5" w:themeFillShade="80"/>
+            <w:vAlign w:val="center"/>
+            <w:hideMark/>
+          </w:tcPr>
+          <w:p>
+            <w:pPr>
               <w:jc w:val="center"/>
               <w:rPr>
                 <w:rFonts w:ascii="Arial" w:hAnsi="Arial" w:cs="Arial"/>
@@ -145,25 +134,26 @@
                 <w:sz w:val="20"/>
                 <w:szCs w:val="20"/>
               </w:rPr>
-              <w:t>Week</w:t>
-            </w:r>
-          </w:p>
-        </w:tc>
-        <w:tc>
-          <w:tcPr>
-            <w:tcW w:w="1300" w:type="dxa"/>
-            <w:shd w:val="clear" w:color="auto" w:fill="2F5496" w:themeFill="accent1" w:themeFillShade="BF"/>
-            <w:vAlign w:val="center"/>
-            <w:hideMark/>
-          </w:tcPr>
-          <w:p>
-            <w:pPr>
+              <w:t>Lecture Topic</w:t>
+            </w:r>
+          </w:p>
+        </w:tc>
+        <w:tc>
+          <w:tcPr>
+            <w:tcW w:w="552" w:type="dxa"/>
+            <w:shd w:val="clear" w:color="auto" w:fill="1F4E79" w:themeFill="accent5" w:themeFillShade="80"/>
+            <w:textDirection w:val="btLr"/>
+            <w:vAlign w:val="center"/>
+          </w:tcPr>
+          <w:p>
+            <w:pPr>
+              <w:ind w:left="113" w:right="113"/>
               <w:jc w:val="center"/>
               <w:rPr>
                 <w:rFonts w:ascii="Arial" w:hAnsi="Arial" w:cs="Arial"/>
                 <w:b/>
                 <w:color w:val="FFFFFF" w:themeColor="background1"/>
-                <w:sz w:val="18"/>
+                <w:sz w:val="20"/>
                 <w:szCs w:val="20"/>
               </w:rPr>
             </w:pPr>
@@ -172,10 +162,40 @@
                 <w:rFonts w:ascii="Arial" w:hAnsi="Arial" w:cs="Arial"/>
                 <w:b/>
                 <w:color w:val="FFFFFF" w:themeColor="background1"/>
-                <w:sz w:val="18"/>
-                <w:szCs w:val="20"/>
-              </w:rPr>
-              <w:t>Assignment Due by 11:59pm</w:t>
+                <w:sz w:val="20"/>
+                <w:szCs w:val="20"/>
+              </w:rPr>
+              <w:t>Week</w:t>
+            </w:r>
+          </w:p>
+        </w:tc>
+        <w:tc>
+          <w:tcPr>
+            <w:tcW w:w="1431" w:type="dxa"/>
+            <w:shd w:val="clear" w:color="auto" w:fill="1F4E79" w:themeFill="accent5" w:themeFillShade="80"/>
+            <w:vAlign w:val="center"/>
+            <w:hideMark/>
+          </w:tcPr>
+          <w:p>
+            <w:pPr>
+              <w:jc w:val="center"/>
+              <w:rPr>
+                <w:rFonts w:ascii="Arial" w:hAnsi="Arial" w:cs="Arial"/>
+                <w:b/>
+                <w:color w:val="FFFFFF" w:themeColor="background1"/>
+                <w:sz w:val="18"/>
+                <w:szCs w:val="20"/>
+              </w:rPr>
+            </w:pPr>
+            <w:r>
+              <w:rPr>
+                <w:rFonts w:ascii="Arial" w:hAnsi="Arial" w:cs="Arial"/>
+                <w:b/>
+                <w:color w:val="FFFFFF" w:themeColor="background1"/>
+                <w:sz w:val="18"/>
+                <w:szCs w:val="20"/>
+              </w:rPr>
+              <w:t>Due by 11:59pm</w:t>
             </w:r>
           </w:p>
         </w:tc>
@@ -203,13 +223,7 @@
               <w:rPr>
                 <w:rFonts w:ascii="Arial Narrow" w:hAnsi="Arial Narrow"/>
               </w:rPr>
-              <w:t xml:space="preserve">Jan </w:t>
-            </w:r>
-            <w:r>
-              <w:rPr>
-                <w:rFonts w:ascii="Arial Narrow" w:hAnsi="Arial Narrow"/>
-              </w:rPr>
-              <w:t>8</w:t>
+              <w:t>Jan 8</w:t>
             </w:r>
           </w:p>
         </w:tc>
@@ -253,6 +267,14 @@
                 <w:sz w:val="20"/>
                 <w:szCs w:val="20"/>
               </w:rPr>
+              <w:t xml:space="preserve">Structure of the Class: </w:t>
+            </w:r>
+            <w:r>
+              <w:rPr>
+                <w:rFonts w:ascii="Arial Narrow" w:hAnsi="Arial Narrow"/>
+                <w:sz w:val="20"/>
+                <w:szCs w:val="20"/>
+              </w:rPr>
               <w:t>Sylla</w:t>
             </w:r>
             <w:r>
@@ -273,30 +295,6 @@
               <w:t>Proctorio</w:t>
             </w:r>
             <w:proofErr w:type="spellEnd"/>
-            <w:r>
-              <w:rPr>
-                <w:rFonts w:ascii="Arial Narrow" w:hAnsi="Arial Narrow"/>
-                <w:sz w:val="20"/>
-                <w:szCs w:val="20"/>
-              </w:rPr>
-              <w:t xml:space="preserve">, </w:t>
-            </w:r>
-            <w:r>
-              <w:rPr>
-                <w:rFonts w:ascii="Arial Narrow" w:hAnsi="Arial Narrow"/>
-                <w:sz w:val="20"/>
-                <w:szCs w:val="20"/>
-              </w:rPr>
-              <w:t xml:space="preserve">look for </w:t>
-            </w:r>
-            <w:r>
-              <w:rPr>
-                <w:rFonts w:ascii="Arial Narrow" w:hAnsi="Arial Narrow"/>
-                <w:sz w:val="20"/>
-                <w:szCs w:val="20"/>
-              </w:rPr>
-              <w:t>data</w:t>
-            </w:r>
           </w:p>
         </w:tc>
         <w:tc>
@@ -322,65 +320,11 @@
         </w:tc>
         <w:tc>
           <w:tcPr>
-            <w:tcW w:w="1300" w:type="dxa"/>
-            <w:vMerge w:val="restart"/>
+            <w:tcW w:w="1431" w:type="dxa"/>
             <w:shd w:val="clear" w:color="auto" w:fill="auto"/>
             <w:vAlign w:val="center"/>
             <w:hideMark/>
           </w:tcPr>
-          <w:p>
-            <w:pPr>
-              <w:jc w:val="center"/>
-              <w:rPr>
-                <w:rFonts w:ascii="Arial Narrow" w:hAnsi="Arial Narrow"/>
-                <w:bCs/>
-                <w:sz w:val="18"/>
-              </w:rPr>
-            </w:pPr>
-            <w:r>
-              <w:rPr>
-                <w:rFonts w:ascii="Arial Narrow" w:hAnsi="Arial Narrow"/>
-                <w:bCs/>
-                <w:sz w:val="18"/>
-              </w:rPr>
-              <w:t>Unit 1 HW</w:t>
-            </w:r>
-          </w:p>
-          <w:p>
-            <w:pPr>
-              <w:jc w:val="center"/>
-              <w:rPr>
-                <w:rFonts w:ascii="Arial Narrow" w:hAnsi="Arial Narrow"/>
-                <w:bCs/>
-                <w:sz w:val="18"/>
-              </w:rPr>
-            </w:pPr>
-            <w:r>
-              <w:rPr>
-                <w:rFonts w:ascii="Arial Narrow" w:hAnsi="Arial Narrow"/>
-                <w:bCs/>
-                <w:sz w:val="18"/>
-              </w:rPr>
-              <w:t>&amp;</w:t>
-            </w:r>
-          </w:p>
-          <w:p>
-            <w:pPr>
-              <w:jc w:val="center"/>
-              <w:rPr>
-                <w:rFonts w:ascii="Arial Narrow" w:hAnsi="Arial Narrow"/>
-                <w:bCs/>
-                <w:sz w:val="18"/>
-              </w:rPr>
-            </w:pPr>
-            <w:r>
-              <w:rPr>
-                <w:rFonts w:ascii="Arial Narrow" w:hAnsi="Arial Narrow"/>
-                <w:sz w:val="18"/>
-              </w:rPr>
-              <w:t>Research Article</w:t>
-            </w:r>
-          </w:p>
           <w:p>
             <w:pPr>
               <w:jc w:val="center"/>
@@ -394,7 +338,7 @@
       </w:tr>
       <w:tr>
         <w:trPr>
-          <w:trHeight w:val="738"/>
+          <w:trHeight w:val="630"/>
           <w:jc w:val="center"/>
         </w:trPr>
         <w:tc>
@@ -415,13 +359,7 @@
               <w:rPr>
                 <w:rFonts w:ascii="Arial Narrow" w:hAnsi="Arial Narrow"/>
               </w:rPr>
-              <w:t>Jan 1</w:t>
-            </w:r>
-            <w:r>
-              <w:rPr>
-                <w:rFonts w:ascii="Arial Narrow" w:hAnsi="Arial Narrow"/>
-              </w:rPr>
-              <w:t>5</w:t>
+              <w:t>Jan 15</w:t>
             </w:r>
           </w:p>
         </w:tc>
@@ -451,6 +389,8 @@
               </w:rPr>
               <w:t>Broman et al. (2017) – only sections 2-4,6-8</w:t>
             </w:r>
+            <w:bookmarkStart w:id="0" w:name="_GoBack"/>
+            <w:bookmarkEnd w:id="0"/>
           </w:p>
           <w:p>
             <w:pPr>
@@ -493,7 +433,31 @@
                 <w:sz w:val="20"/>
                 <w:szCs w:val="20"/>
               </w:rPr>
-              <w:t>Working with and Analyzing Data, Overview of Statistics, Intro to Statistics Terminology, Introduction to Jamovi</w:t>
+              <w:t xml:space="preserve">Working with and Analyzing Data, </w:t>
+            </w:r>
+            <w:r>
+              <w:rPr>
+                <w:rFonts w:ascii="Arial Narrow" w:hAnsi="Arial Narrow"/>
+                <w:sz w:val="20"/>
+                <w:szCs w:val="20"/>
+              </w:rPr>
+              <w:t>I</w:t>
+            </w:r>
+            <w:r>
+              <w:rPr>
+                <w:rFonts w:ascii="Arial Narrow" w:hAnsi="Arial Narrow"/>
+                <w:sz w:val="20"/>
+                <w:szCs w:val="20"/>
+              </w:rPr>
+              <w:t>ntro to Statistics Terminology, Introduction to Jamovi</w:t>
+            </w:r>
+            <w:r>
+              <w:rPr>
+                <w:rFonts w:ascii="Arial Narrow" w:hAnsi="Arial Narrow"/>
+                <w:sz w:val="20"/>
+                <w:szCs w:val="20"/>
+              </w:rPr>
+              <w:t xml:space="preserve"> &amp; Google Sheets</w:t>
             </w:r>
           </w:p>
         </w:tc>
@@ -520,9 +484,8 @@
         </w:tc>
         <w:tc>
           <w:tcPr>
-            <w:tcW w:w="1300" w:type="dxa"/>
-            <w:vMerge/>
-            <w:shd w:val="clear" w:color="auto" w:fill="FFFFFF" w:themeFill="background1"/>
+            <w:tcW w:w="1431" w:type="dxa"/>
+            <w:shd w:val="clear" w:color="auto" w:fill="auto"/>
             <w:vAlign w:val="center"/>
             <w:hideMark/>
           </w:tcPr>
@@ -539,7 +502,7 @@
       </w:tr>
       <w:tr>
         <w:trPr>
-          <w:trHeight w:val="954"/>
+          <w:trHeight w:val="657"/>
           <w:jc w:val="center"/>
         </w:trPr>
         <w:tc>
@@ -561,14 +524,7 @@
                 <w:rFonts w:ascii="Arial Narrow" w:hAnsi="Arial Narrow"/>
                 <w:bCs/>
               </w:rPr>
-              <w:t>Jan 2</w:t>
-            </w:r>
-            <w:r>
-              <w:rPr>
-                <w:rFonts w:ascii="Arial Narrow" w:hAnsi="Arial Narrow"/>
-                <w:bCs/>
-              </w:rPr>
-              <w:t>2</w:t>
+              <w:t>Jan 22</w:t>
             </w:r>
           </w:p>
         </w:tc>
@@ -639,22 +595,13 @@
               </w:rPr>
               <w:t xml:space="preserve">Statistics terminology </w:t>
             </w:r>
-          </w:p>
-          <w:p>
-            <w:pPr>
-              <w:rPr>
-                <w:rFonts w:ascii="Arial Narrow" w:hAnsi="Arial Narrow"/>
-                <w:sz w:val="20"/>
-                <w:szCs w:val="20"/>
-              </w:rPr>
-            </w:pPr>
-            <w:r>
-              <w:rPr>
-                <w:rFonts w:ascii="Arial Narrow" w:hAnsi="Arial Narrow"/>
-                <w:sz w:val="18"/>
-                <w:szCs w:val="20"/>
-              </w:rPr>
-              <w:t>(Hypothesis, IV and DV, Measurement, Validity and Reliability, Correlation and Experimentation, Distributions, Central Tendency and Variability)</w:t>
+            <w:r>
+              <w:rPr>
+                <w:rFonts w:ascii="Arial Narrow" w:hAnsi="Arial Narrow"/>
+                <w:sz w:val="20"/>
+                <w:szCs w:val="20"/>
+              </w:rPr>
+              <w:t>&amp; Descriptive Statistics, Visualizations in Jamovi</w:t>
             </w:r>
           </w:p>
         </w:tc>
@@ -681,8 +628,7 @@
         </w:tc>
         <w:tc>
           <w:tcPr>
-            <w:tcW w:w="1300" w:type="dxa"/>
-            <w:vMerge/>
+            <w:tcW w:w="1431" w:type="dxa"/>
             <w:shd w:val="clear" w:color="auto" w:fill="auto"/>
             <w:vAlign w:val="center"/>
             <w:hideMark/>
@@ -722,14 +668,7 @@
                 <w:rFonts w:ascii="Arial Narrow" w:hAnsi="Arial Narrow"/>
                 <w:bCs/>
               </w:rPr>
-              <w:t>Jan 2</w:t>
-            </w:r>
-            <w:r>
-              <w:rPr>
-                <w:rFonts w:ascii="Arial Narrow" w:hAnsi="Arial Narrow"/>
-                <w:bCs/>
-              </w:rPr>
-              <w:t>9</w:t>
+              <w:t>Jan 29</w:t>
             </w:r>
           </w:p>
         </w:tc>
@@ -799,24 +738,15 @@
                 <w:sz w:val="20"/>
                 <w:szCs w:val="20"/>
               </w:rPr>
-              <w:t xml:space="preserve">Statistics terminology continued </w:t>
-            </w:r>
-          </w:p>
-          <w:p>
-            <w:pPr>
-              <w:rPr>
-                <w:rFonts w:ascii="Arial Narrow" w:hAnsi="Arial Narrow"/>
-                <w:sz w:val="20"/>
-                <w:szCs w:val="20"/>
-              </w:rPr>
-            </w:pPr>
-            <w:r>
-              <w:rPr>
-                <w:rFonts w:ascii="Arial Narrow" w:hAnsi="Arial Narrow"/>
-                <w:sz w:val="18"/>
-                <w:szCs w:val="20"/>
-              </w:rPr>
-              <w:t>(hypothesis testing, populations and samples, descriptive and inferential statistics, effect sizes, confidence intervals, Type I and II errors)</w:t>
+              <w:t>Hypothesis Tests</w:t>
+            </w:r>
+            <w:r>
+              <w:rPr>
+                <w:rFonts w:ascii="Arial Narrow" w:hAnsi="Arial Narrow"/>
+                <w:sz w:val="20"/>
+                <w:szCs w:val="20"/>
+              </w:rPr>
+              <w:t xml:space="preserve"> &amp; Estimates</w:t>
             </w:r>
           </w:p>
         </w:tc>
@@ -843,9 +773,8 @@
         </w:tc>
         <w:tc>
           <w:tcPr>
-            <w:tcW w:w="1300" w:type="dxa"/>
-            <w:vMerge/>
-            <w:shd w:val="clear" w:color="auto" w:fill="auto"/>
+            <w:tcW w:w="1431" w:type="dxa"/>
+            <w:shd w:val="clear" w:color="auto" w:fill="E2EFD9" w:themeFill="accent6" w:themeFillTint="33"/>
             <w:vAlign w:val="center"/>
             <w:hideMark/>
           </w:tcPr>
@@ -857,12 +786,51 @@
                 <w:sz w:val="18"/>
               </w:rPr>
             </w:pPr>
+            <w:r>
+              <w:rPr>
+                <w:rFonts w:ascii="Arial Narrow" w:hAnsi="Arial Narrow"/>
+                <w:sz w:val="18"/>
+              </w:rPr>
+              <w:t>Exam 1 Due by Friday</w:t>
+            </w:r>
+          </w:p>
+          <w:p>
+            <w:pPr>
+              <w:jc w:val="center"/>
+              <w:rPr>
+                <w:rFonts w:ascii="Arial Narrow" w:hAnsi="Arial Narrow"/>
+                <w:sz w:val="18"/>
+              </w:rPr>
+            </w:pPr>
+            <w:r>
+              <w:rPr>
+                <w:rFonts w:ascii="Arial Narrow" w:hAnsi="Arial Narrow"/>
+                <w:sz w:val="18"/>
+              </w:rPr>
+              <w:t>&amp;</w:t>
+            </w:r>
+          </w:p>
+          <w:p>
+            <w:pPr>
+              <w:jc w:val="center"/>
+              <w:rPr>
+                <w:rFonts w:ascii="Arial Narrow" w:hAnsi="Arial Narrow"/>
+                <w:sz w:val="18"/>
+              </w:rPr>
+            </w:pPr>
+            <w:r>
+              <w:rPr>
+                <w:rFonts w:ascii="Arial Narrow" w:hAnsi="Arial Narrow"/>
+                <w:sz w:val="18"/>
+              </w:rPr>
+              <w:t>Research Portfolio</w:t>
+            </w:r>
           </w:p>
         </w:tc>
       </w:tr>
       <w:tr>
         <w:trPr>
-          <w:trHeight w:val="864"/>
+          <w:trHeight w:val="675"/>
           <w:jc w:val="center"/>
         </w:trPr>
         <w:tc>
@@ -883,11 +851,97 @@
               <w:rPr>
                 <w:rFonts w:ascii="Arial Narrow" w:hAnsi="Arial Narrow"/>
               </w:rPr>
-              <w:t xml:space="preserve">Feb </w:t>
-            </w:r>
-            <w:r>
-              <w:rPr>
-                <w:rFonts w:ascii="Arial Narrow" w:hAnsi="Arial Narrow"/>
+              <w:t>Feb 5</w:t>
+            </w:r>
+          </w:p>
+        </w:tc>
+        <w:tc>
+          <w:tcPr>
+            <w:tcW w:w="2058" w:type="dxa"/>
+            <w:shd w:val="clear" w:color="auto" w:fill="auto"/>
+            <w:vAlign w:val="center"/>
+          </w:tcPr>
+          <w:p>
+            <w:pPr>
+              <w:jc w:val="center"/>
+              <w:rPr>
+                <w:rFonts w:ascii="Arial Narrow" w:hAnsi="Arial Narrow"/>
+                <w:sz w:val="20"/>
+                <w:szCs w:val="20"/>
+              </w:rPr>
+            </w:pPr>
+            <w:r>
+              <w:rPr>
+                <w:rFonts w:ascii="Arial Narrow" w:hAnsi="Arial Narrow"/>
+                <w:sz w:val="20"/>
+                <w:szCs w:val="20"/>
+              </w:rPr>
+              <w:t>Ch 7, 9, 10</w:t>
+            </w:r>
+          </w:p>
+          <w:p>
+            <w:pPr>
+              <w:jc w:val="center"/>
+              <w:rPr>
+                <w:rFonts w:ascii="Arial Narrow" w:hAnsi="Arial Narrow"/>
+                <w:sz w:val="20"/>
+                <w:szCs w:val="20"/>
+              </w:rPr>
+            </w:pPr>
+            <w:r>
+              <w:rPr>
+                <w:rFonts w:ascii="Arial Narrow" w:hAnsi="Arial Narrow"/>
+                <w:iCs/>
+                <w:sz w:val="20"/>
+                <w:szCs w:val="20"/>
+              </w:rPr>
+              <w:t>Pre-recorded lecture</w:t>
+            </w:r>
+          </w:p>
+        </w:tc>
+        <w:tc>
+          <w:tcPr>
+            <w:tcW w:w="4257" w:type="dxa"/>
+            <w:shd w:val="clear" w:color="auto" w:fill="auto"/>
+            <w:vAlign w:val="center"/>
+          </w:tcPr>
+          <w:p>
+            <w:pPr>
+              <w:rPr>
+                <w:rFonts w:ascii="Arial Narrow" w:hAnsi="Arial Narrow"/>
+                <w:bCs/>
+                <w:sz w:val="20"/>
+                <w:szCs w:val="20"/>
+              </w:rPr>
+            </w:pPr>
+            <w:r>
+              <w:rPr>
+                <w:rFonts w:ascii="Arial Narrow" w:hAnsi="Arial Narrow"/>
+                <w:sz w:val="20"/>
+                <w:szCs w:val="20"/>
+              </w:rPr>
+              <w:t>T-tests (student’s, Mann-Whitney, Wilcoxon), Review of hypothesis tests</w:t>
+            </w:r>
+          </w:p>
+        </w:tc>
+        <w:tc>
+          <w:tcPr>
+            <w:tcW w:w="552" w:type="dxa"/>
+            <w:shd w:val="clear" w:color="auto" w:fill="auto"/>
+            <w:vAlign w:val="center"/>
+          </w:tcPr>
+          <w:p>
+            <w:pPr>
+              <w:jc w:val="center"/>
+              <w:rPr>
+                <w:rFonts w:ascii="Arial Narrow" w:hAnsi="Arial Narrow"/>
+                <w:bCs/>
+              </w:rPr>
+            </w:pPr>
+            <w:r>
+              <w:rPr>
+                <w:rFonts w:ascii="Arial Narrow" w:hAnsi="Arial Narrow"/>
+                <w:bCs/>
               </w:rPr>
               <w:t>5</w:t>
             </w:r>
@@ -895,101 +949,8 @@
         </w:tc>
         <w:tc>
           <w:tcPr>
-            <w:tcW w:w="2058" w:type="dxa"/>
-            <w:shd w:val="clear" w:color="auto" w:fill="auto"/>
-            <w:vAlign w:val="center"/>
-          </w:tcPr>
-          <w:p>
-            <w:pPr>
-              <w:jc w:val="center"/>
-              <w:rPr>
-                <w:rFonts w:ascii="Arial Narrow" w:hAnsi="Arial Narrow"/>
-                <w:sz w:val="20"/>
-                <w:szCs w:val="20"/>
-              </w:rPr>
-            </w:pPr>
-            <w:r>
-              <w:rPr>
-                <w:rFonts w:ascii="Arial Narrow" w:hAnsi="Arial Narrow"/>
-                <w:sz w:val="20"/>
-                <w:szCs w:val="20"/>
-              </w:rPr>
-              <w:t>Ch 7, 9, 10</w:t>
-            </w:r>
-          </w:p>
-          <w:p>
-            <w:pPr>
-              <w:jc w:val="center"/>
-              <w:rPr>
-                <w:rFonts w:ascii="Arial Narrow" w:hAnsi="Arial Narrow"/>
-                <w:sz w:val="20"/>
-                <w:szCs w:val="20"/>
-              </w:rPr>
-            </w:pPr>
-            <w:r>
-              <w:rPr>
-                <w:rFonts w:ascii="Arial Narrow" w:hAnsi="Arial Narrow"/>
-                <w:iCs/>
-                <w:sz w:val="20"/>
-                <w:szCs w:val="20"/>
-              </w:rPr>
-              <w:t>Pre-recorded lecture</w:t>
-            </w:r>
-          </w:p>
-        </w:tc>
-        <w:tc>
-          <w:tcPr>
-            <w:tcW w:w="4257" w:type="dxa"/>
-            <w:shd w:val="clear" w:color="auto" w:fill="auto"/>
-            <w:vAlign w:val="center"/>
-          </w:tcPr>
-          <w:p>
-            <w:pPr>
-              <w:rPr>
-                <w:rFonts w:ascii="Arial Narrow" w:hAnsi="Arial Narrow"/>
-                <w:bCs/>
-                <w:sz w:val="20"/>
-                <w:szCs w:val="20"/>
-              </w:rPr>
-            </w:pPr>
-            <w:r>
-              <w:rPr>
-                <w:rFonts w:ascii="Arial Narrow" w:hAnsi="Arial Narrow"/>
-                <w:sz w:val="20"/>
-                <w:szCs w:val="20"/>
-              </w:rPr>
-              <w:t>T-tests (student’s, Mann-Whitney, Wilcoxon), Review of hypothesis tests</w:t>
-            </w:r>
-          </w:p>
-        </w:tc>
-        <w:tc>
-          <w:tcPr>
-            <w:tcW w:w="552" w:type="dxa"/>
-            <w:shd w:val="clear" w:color="auto" w:fill="auto"/>
-            <w:vAlign w:val="center"/>
-          </w:tcPr>
-          <w:p>
-            <w:pPr>
-              <w:jc w:val="center"/>
-              <w:rPr>
-                <w:rFonts w:ascii="Arial Narrow" w:hAnsi="Arial Narrow"/>
-                <w:bCs/>
-              </w:rPr>
-            </w:pPr>
-            <w:r>
-              <w:rPr>
-                <w:rFonts w:ascii="Arial Narrow" w:hAnsi="Arial Narrow"/>
-                <w:bCs/>
-              </w:rPr>
-              <w:t>5</w:t>
-            </w:r>
-          </w:p>
-        </w:tc>
-        <w:tc>
-          <w:tcPr>
-            <w:tcW w:w="1300" w:type="dxa"/>
-            <w:vMerge/>
-            <w:shd w:val="clear" w:color="auto" w:fill="F2F2F2" w:themeFill="background1" w:themeFillShade="F2"/>
+            <w:tcW w:w="1431" w:type="dxa"/>
+            <w:shd w:val="clear" w:color="auto" w:fill="auto"/>
             <w:vAlign w:val="center"/>
           </w:tcPr>
           <w:p>
@@ -1103,7 +1064,25 @@
                 <w:sz w:val="20"/>
                 <w:szCs w:val="20"/>
               </w:rPr>
-              <w:t>ANOVA (one-way, two-way), ANCOVA, Repeated Measures ANOVA, post-hoc analyses</w:t>
+              <w:t xml:space="preserve">One-Way </w:t>
+            </w:r>
+            <w:r>
+              <w:rPr>
+                <w:rFonts w:ascii="Arial Narrow" w:hAnsi="Arial Narrow"/>
+                <w:bCs/>
+                <w:sz w:val="20"/>
+                <w:szCs w:val="20"/>
+              </w:rPr>
+              <w:t xml:space="preserve">ANOVA </w:t>
+            </w:r>
+            <w:r>
+              <w:rPr>
+                <w:rFonts w:ascii="Arial Narrow" w:hAnsi="Arial Narrow"/>
+                <w:bCs/>
+                <w:sz w:val="20"/>
+                <w:szCs w:val="20"/>
+              </w:rPr>
+              <w:t>&amp; Two-Way ANOVA</w:t>
             </w:r>
           </w:p>
         </w:tc>
@@ -1130,64 +1109,24 @@
         </w:tc>
         <w:tc>
           <w:tcPr>
-            <w:tcW w:w="1300" w:type="dxa"/>
-            <w:vMerge w:val="restart"/>
-            <w:shd w:val="clear" w:color="auto" w:fill="auto"/>
-            <w:vAlign w:val="center"/>
-          </w:tcPr>
-          <w:p>
-            <w:pPr>
-              <w:jc w:val="center"/>
-              <w:rPr>
-                <w:rFonts w:ascii="Arial Narrow" w:hAnsi="Arial Narrow"/>
-                <w:sz w:val="18"/>
-              </w:rPr>
-            </w:pPr>
-            <w:r>
-              <w:rPr>
-                <w:rFonts w:ascii="Arial Narrow" w:hAnsi="Arial Narrow"/>
-                <w:sz w:val="18"/>
-              </w:rPr>
-              <w:t>Unit 2 HW</w:t>
-            </w:r>
-          </w:p>
-          <w:p>
-            <w:pPr>
-              <w:jc w:val="center"/>
-              <w:rPr>
-                <w:rFonts w:ascii="Arial Narrow" w:hAnsi="Arial Narrow"/>
-                <w:sz w:val="18"/>
-              </w:rPr>
-            </w:pPr>
-            <w:r>
-              <w:rPr>
-                <w:rFonts w:ascii="Arial Narrow" w:hAnsi="Arial Narrow"/>
-                <w:sz w:val="18"/>
-              </w:rPr>
-              <w:t>&amp;</w:t>
-            </w:r>
-          </w:p>
-          <w:p>
-            <w:pPr>
-              <w:jc w:val="center"/>
-              <w:rPr>
-                <w:rFonts w:ascii="Arial Narrow" w:hAnsi="Arial Narrow"/>
-                <w:sz w:val="18"/>
-              </w:rPr>
-            </w:pPr>
-            <w:r>
-              <w:rPr>
-                <w:rFonts w:ascii="Arial Narrow" w:hAnsi="Arial Narrow"/>
-                <w:sz w:val="18"/>
-              </w:rPr>
-              <w:t>Research Article</w:t>
-            </w:r>
+            <w:tcW w:w="1431" w:type="dxa"/>
+            <w:shd w:val="clear" w:color="auto" w:fill="auto"/>
+            <w:vAlign w:val="center"/>
+          </w:tcPr>
+          <w:p>
+            <w:pPr>
+              <w:jc w:val="center"/>
+              <w:rPr>
+                <w:rFonts w:ascii="Arial Narrow" w:hAnsi="Arial Narrow"/>
+                <w:sz w:val="18"/>
+              </w:rPr>
+            </w:pPr>
           </w:p>
         </w:tc>
       </w:tr>
       <w:tr>
         <w:trPr>
-          <w:trHeight w:val="884"/>
+          <w:trHeight w:val="630"/>
           <w:jc w:val="center"/>
         </w:trPr>
         <w:tc>
@@ -1242,8 +1181,25 @@
               </w:rPr>
               <w:t>Ch 11, 12</w:t>
             </w:r>
-            <w:bookmarkStart w:id="0" w:name="_GoBack"/>
-            <w:bookmarkEnd w:id="0"/>
+          </w:p>
+          <w:p>
+            <w:pPr>
+              <w:jc w:val="center"/>
+              <w:rPr>
+                <w:rFonts w:ascii="Arial Narrow" w:hAnsi="Arial Narrow"/>
+                <w:sz w:val="21"/>
+                <w:szCs w:val="20"/>
+              </w:rPr>
+            </w:pPr>
+            <w:r>
+              <w:rPr>
+                <w:rFonts w:ascii="Arial Narrow" w:hAnsi="Arial Narrow"/>
+                <w:iCs/>
+                <w:sz w:val="20"/>
+                <w:szCs w:val="20"/>
+              </w:rPr>
+              <w:t>Pre-recorded lecture</w:t>
+            </w:r>
           </w:p>
         </w:tc>
         <w:tc>
@@ -1268,7 +1224,7 @@
                 <w:sz w:val="20"/>
                 <w:szCs w:val="20"/>
               </w:rPr>
-              <w:t xml:space="preserve">ANOVA </w:t>
+              <w:t>RM ANOVA</w:t>
             </w:r>
             <w:r>
               <w:rPr>
@@ -1277,7 +1233,7 @@
                 <w:sz w:val="20"/>
                 <w:szCs w:val="20"/>
               </w:rPr>
-              <w:t>continued</w:t>
+              <w:t xml:space="preserve"> &amp; Mixed ANOVA</w:t>
             </w:r>
           </w:p>
         </w:tc>
@@ -1304,9 +1260,8 @@
         </w:tc>
         <w:tc>
           <w:tcPr>
-            <w:tcW w:w="1300" w:type="dxa"/>
-            <w:vMerge/>
-            <w:shd w:val="clear" w:color="auto" w:fill="FFFFFF" w:themeFill="background1"/>
+            <w:tcW w:w="1431" w:type="dxa"/>
+            <w:shd w:val="clear" w:color="auto" w:fill="auto"/>
             <w:vAlign w:val="center"/>
           </w:tcPr>
           <w:p>
@@ -1328,7 +1283,7 @@
         <w:tc>
           <w:tcPr>
             <w:tcW w:w="1129" w:type="dxa"/>
-            <w:shd w:val="clear" w:color="auto" w:fill="C5E0B3" w:themeFill="accent6" w:themeFillTint="66"/>
+            <w:shd w:val="clear" w:color="auto" w:fill="FFFFFF" w:themeFill="background1"/>
             <w:vAlign w:val="center"/>
             <w:hideMark/>
           </w:tcPr>
@@ -1358,7 +1313,7 @@
         <w:tc>
           <w:tcPr>
             <w:tcW w:w="2058" w:type="dxa"/>
-            <w:shd w:val="clear" w:color="auto" w:fill="C5E0B3" w:themeFill="accent6" w:themeFillTint="66"/>
+            <w:shd w:val="clear" w:color="auto" w:fill="FFFFFF" w:themeFill="background1"/>
             <w:vAlign w:val="center"/>
             <w:hideMark/>
           </w:tcPr>
@@ -1371,33 +1326,44 @@
                 <w:szCs w:val="20"/>
               </w:rPr>
             </w:pPr>
+            <w:r>
+              <w:rPr>
+                <w:rFonts w:ascii="Arial Narrow" w:hAnsi="Arial Narrow"/>
+                <w:sz w:val="20"/>
+                <w:szCs w:val="20"/>
+              </w:rPr>
+              <w:t>Ch 11, 12</w:t>
+            </w:r>
           </w:p>
         </w:tc>
         <w:tc>
           <w:tcPr>
             <w:tcW w:w="4257" w:type="dxa"/>
-            <w:shd w:val="clear" w:color="auto" w:fill="C5E0B3" w:themeFill="accent6" w:themeFillTint="66"/>
-            <w:vAlign w:val="center"/>
-          </w:tcPr>
-          <w:p>
-            <w:pPr>
-              <w:jc w:val="center"/>
-              <w:rPr>
-                <w:rFonts w:ascii="Arial Narrow" w:hAnsi="Arial Narrow"/>
-              </w:rPr>
-            </w:pPr>
-            <w:r>
-              <w:rPr>
-                <w:rFonts w:ascii="Arial Narrow" w:hAnsi="Arial Narrow"/>
-              </w:rPr>
-              <w:t>Mid-Term Examination</w:t>
+            <w:shd w:val="clear" w:color="auto" w:fill="FFFFFF" w:themeFill="background1"/>
+            <w:vAlign w:val="center"/>
+          </w:tcPr>
+          <w:p>
+            <w:pPr>
+              <w:rPr>
+                <w:rFonts w:ascii="Arial Narrow" w:hAnsi="Arial Narrow"/>
+                <w:sz w:val="20"/>
+                <w:szCs w:val="20"/>
+              </w:rPr>
+            </w:pPr>
+            <w:r>
+              <w:rPr>
+                <w:rFonts w:ascii="Arial Narrow" w:hAnsi="Arial Narrow"/>
+                <w:sz w:val="20"/>
+                <w:szCs w:val="20"/>
+              </w:rPr>
+              <w:t>More Time with ANOVA</w:t>
             </w:r>
           </w:p>
         </w:tc>
         <w:tc>
           <w:tcPr>
             <w:tcW w:w="552" w:type="dxa"/>
-            <w:shd w:val="clear" w:color="auto" w:fill="C5E0B3" w:themeFill="accent6" w:themeFillTint="66"/>
+            <w:shd w:val="clear" w:color="auto" w:fill="FFFFFF" w:themeFill="background1"/>
             <w:vAlign w:val="center"/>
           </w:tcPr>
           <w:p>
@@ -1418,19 +1384,71 @@
         </w:tc>
         <w:tc>
           <w:tcPr>
-            <w:tcW w:w="1300" w:type="dxa"/>
-            <w:vMerge/>
-            <w:shd w:val="clear" w:color="auto" w:fill="C5E0B3" w:themeFill="accent6" w:themeFillTint="66"/>
-            <w:vAlign w:val="center"/>
-          </w:tcPr>
-          <w:p>
-            <w:pPr>
-              <w:jc w:val="center"/>
-              <w:rPr>
-                <w:rFonts w:ascii="Arial Narrow" w:hAnsi="Arial Narrow"/>
-                <w:sz w:val="18"/>
-              </w:rPr>
-            </w:pPr>
+            <w:tcW w:w="1431" w:type="dxa"/>
+            <w:shd w:val="clear" w:color="auto" w:fill="E2EFD9" w:themeFill="accent6" w:themeFillTint="33"/>
+            <w:vAlign w:val="center"/>
+          </w:tcPr>
+          <w:p>
+            <w:pPr>
+              <w:jc w:val="center"/>
+              <w:rPr>
+                <w:rFonts w:ascii="Arial Narrow" w:hAnsi="Arial Narrow"/>
+                <w:sz w:val="18"/>
+              </w:rPr>
+            </w:pPr>
+            <w:r>
+              <w:rPr>
+                <w:rFonts w:ascii="Arial Narrow" w:hAnsi="Arial Narrow"/>
+                <w:sz w:val="18"/>
+              </w:rPr>
+              <w:t xml:space="preserve">Exam </w:t>
+            </w:r>
+            <w:r>
+              <w:rPr>
+                <w:rFonts w:ascii="Arial Narrow" w:hAnsi="Arial Narrow"/>
+                <w:sz w:val="18"/>
+              </w:rPr>
+              <w:t>2</w:t>
+            </w:r>
+            <w:r>
+              <w:rPr>
+                <w:rFonts w:ascii="Arial Narrow" w:hAnsi="Arial Narrow"/>
+                <w:sz w:val="18"/>
+              </w:rPr>
+              <w:t xml:space="preserve"> Due by Friday</w:t>
+            </w:r>
+          </w:p>
+          <w:p>
+            <w:pPr>
+              <w:jc w:val="center"/>
+              <w:rPr>
+                <w:rFonts w:ascii="Arial Narrow" w:hAnsi="Arial Narrow"/>
+                <w:sz w:val="18"/>
+              </w:rPr>
+            </w:pPr>
+            <w:r>
+              <w:rPr>
+                <w:rFonts w:ascii="Arial Narrow" w:hAnsi="Arial Narrow"/>
+                <w:sz w:val="18"/>
+              </w:rPr>
+              <w:t>&amp;</w:t>
+            </w:r>
+          </w:p>
+          <w:p>
+            <w:pPr>
+              <w:jc w:val="center"/>
+              <w:rPr>
+                <w:rFonts w:ascii="Arial Narrow" w:hAnsi="Arial Narrow"/>
+                <w:sz w:val="18"/>
+              </w:rPr>
+            </w:pPr>
+            <w:r>
+              <w:rPr>
+                <w:rFonts w:ascii="Arial Narrow" w:hAnsi="Arial Narrow"/>
+                <w:sz w:val="18"/>
+              </w:rPr>
+              <w:t>Research Portfolio</w:t>
+            </w:r>
           </w:p>
         </w:tc>
       </w:tr>
@@ -1442,7 +1460,7 @@
         <w:tc>
           <w:tcPr>
             <w:tcW w:w="1129" w:type="dxa"/>
-            <w:shd w:val="clear" w:color="auto" w:fill="B4C6E7" w:themeFill="accent1" w:themeFillTint="66"/>
+            <w:shd w:val="clear" w:color="auto" w:fill="DEEAF6" w:themeFill="accent5" w:themeFillTint="33"/>
             <w:vAlign w:val="center"/>
           </w:tcPr>
           <w:p>
@@ -1471,9 +1489,9 @@
         </w:tc>
         <w:tc>
           <w:tcPr>
-            <w:tcW w:w="8167" w:type="dxa"/>
+            <w:tcW w:w="8298" w:type="dxa"/>
             <w:gridSpan w:val="4"/>
-            <w:shd w:val="clear" w:color="auto" w:fill="B4C6E7" w:themeFill="accent1" w:themeFillTint="66"/>
+            <w:shd w:val="clear" w:color="auto" w:fill="DEEAF6" w:themeFill="accent5" w:themeFillTint="33"/>
             <w:vAlign w:val="center"/>
           </w:tcPr>
           <w:p>
@@ -1638,64 +1656,18 @@
         </w:tc>
         <w:tc>
           <w:tcPr>
-            <w:tcW w:w="1300" w:type="dxa"/>
-            <w:vMerge w:val="restart"/>
+            <w:tcW w:w="1431" w:type="dxa"/>
             <w:shd w:val="clear" w:color="auto" w:fill="FFFFFF" w:themeFill="background1"/>
             <w:vAlign w:val="center"/>
           </w:tcPr>
           <w:p>
             <w:pPr>
-              <w:jc w:val="center"/>
               <w:rPr>
                 <w:rFonts w:ascii="Arial Narrow" w:hAnsi="Arial Narrow"/>
                 <w:color w:val="000000" w:themeColor="text1"/>
                 <w:sz w:val="18"/>
               </w:rPr>
             </w:pPr>
-            <w:r>
-              <w:rPr>
-                <w:rFonts w:ascii="Arial Narrow" w:hAnsi="Arial Narrow"/>
-                <w:color w:val="000000" w:themeColor="text1"/>
-                <w:sz w:val="18"/>
-              </w:rPr>
-              <w:t>Unit 3 HW</w:t>
-            </w:r>
-          </w:p>
-          <w:p>
-            <w:pPr>
-              <w:jc w:val="center"/>
-              <w:rPr>
-                <w:rFonts w:ascii="Arial Narrow" w:hAnsi="Arial Narrow"/>
-                <w:color w:val="000000" w:themeColor="text1"/>
-                <w:sz w:val="18"/>
-              </w:rPr>
-            </w:pPr>
-            <w:r>
-              <w:rPr>
-                <w:rFonts w:ascii="Arial Narrow" w:hAnsi="Arial Narrow"/>
-                <w:color w:val="000000" w:themeColor="text1"/>
-                <w:sz w:val="18"/>
-              </w:rPr>
-              <w:t>&amp;</w:t>
-            </w:r>
-          </w:p>
-          <w:p>
-            <w:pPr>
-              <w:jc w:val="center"/>
-              <w:rPr>
-                <w:rFonts w:ascii="Arial Narrow" w:hAnsi="Arial Narrow"/>
-                <w:color w:val="000000" w:themeColor="text1"/>
-                <w:sz w:val="18"/>
-              </w:rPr>
-            </w:pPr>
-            <w:r>
-              <w:rPr>
-                <w:rFonts w:ascii="Arial Narrow" w:hAnsi="Arial Narrow"/>
-                <w:color w:val="000000" w:themeColor="text1"/>
-                <w:sz w:val="18"/>
-              </w:rPr>
-              <w:t>Research Article</w:t>
-            </w:r>
           </w:p>
         </w:tc>
       </w:tr>
@@ -1755,6 +1727,25 @@
               <w:t>Regression.pdf</w:t>
             </w:r>
           </w:p>
+          <w:p>
+            <w:pPr>
+              <w:jc w:val="center"/>
+              <w:rPr>
+                <w:rFonts w:ascii="Arial Narrow" w:hAnsi="Arial Narrow"/>
+                <w:sz w:val="20"/>
+                <w:szCs w:val="20"/>
+              </w:rPr>
+            </w:pPr>
+            <w:r>
+              <w:rPr>
+                <w:rFonts w:ascii="Arial Narrow" w:hAnsi="Arial Narrow"/>
+                <w:iCs/>
+                <w:sz w:val="20"/>
+                <w:szCs w:val="20"/>
+              </w:rPr>
+              <w:t>Pre-recorded lecture</w:t>
+            </w:r>
+          </w:p>
         </w:tc>
         <w:tc>
           <w:tcPr>
@@ -1811,8 +1802,7 @@
         </w:tc>
         <w:tc>
           <w:tcPr>
-            <w:tcW w:w="1300" w:type="dxa"/>
-            <w:vMerge/>
+            <w:tcW w:w="1431" w:type="dxa"/>
             <w:shd w:val="clear" w:color="auto" w:fill="FFFFFF" w:themeFill="background1"/>
             <w:vAlign w:val="center"/>
           </w:tcPr>
@@ -1966,25 +1956,63 @@
         </w:tc>
         <w:tc>
           <w:tcPr>
-            <w:tcW w:w="1300" w:type="dxa"/>
-            <w:vMerge/>
-            <w:shd w:val="clear" w:color="auto" w:fill="FFFFFF" w:themeFill="background1"/>
-            <w:vAlign w:val="center"/>
-          </w:tcPr>
-          <w:p>
-            <w:pPr>
-              <w:jc w:val="center"/>
-              <w:rPr>
-                <w:rFonts w:ascii="Arial Narrow" w:hAnsi="Arial Narrow"/>
-                <w:sz w:val="18"/>
-              </w:rPr>
-            </w:pPr>
+            <w:tcW w:w="1431" w:type="dxa"/>
+            <w:shd w:val="clear" w:color="auto" w:fill="E2EFD9" w:themeFill="accent6" w:themeFillTint="33"/>
+            <w:vAlign w:val="center"/>
+          </w:tcPr>
+          <w:p>
+            <w:pPr>
+              <w:jc w:val="center"/>
+              <w:rPr>
+                <w:rFonts w:ascii="Arial Narrow" w:hAnsi="Arial Narrow"/>
+                <w:sz w:val="18"/>
+              </w:rPr>
+            </w:pPr>
+            <w:r>
+              <w:rPr>
+                <w:rFonts w:ascii="Arial Narrow" w:hAnsi="Arial Narrow"/>
+                <w:sz w:val="18"/>
+              </w:rPr>
+              <w:t>Exam 3 Due by Friday</w:t>
+            </w:r>
+          </w:p>
+          <w:p>
+            <w:pPr>
+              <w:jc w:val="center"/>
+              <w:rPr>
+                <w:rFonts w:ascii="Arial Narrow" w:hAnsi="Arial Narrow"/>
+                <w:sz w:val="18"/>
+              </w:rPr>
+            </w:pPr>
+            <w:r>
+              <w:rPr>
+                <w:rFonts w:ascii="Arial Narrow" w:hAnsi="Arial Narrow"/>
+                <w:sz w:val="18"/>
+              </w:rPr>
+              <w:t xml:space="preserve">&amp; </w:t>
+            </w:r>
+          </w:p>
+          <w:p>
+            <w:pPr>
+              <w:jc w:val="center"/>
+              <w:rPr>
+                <w:rFonts w:ascii="Arial Narrow" w:hAnsi="Arial Narrow"/>
+                <w:sz w:val="18"/>
+              </w:rPr>
+            </w:pPr>
+            <w:r>
+              <w:rPr>
+                <w:rFonts w:ascii="Arial Narrow" w:hAnsi="Arial Narrow"/>
+                <w:sz w:val="18"/>
+              </w:rPr>
+              <w:t>Research Portfolio</w:t>
+            </w:r>
           </w:p>
         </w:tc>
       </w:tr>
       <w:tr>
         <w:trPr>
-          <w:trHeight w:val="1159"/>
+          <w:trHeight w:val="747"/>
           <w:jc w:val="center"/>
         </w:trPr>
         <w:tc>
@@ -2099,8 +2127,7 @@
         </w:tc>
         <w:tc>
           <w:tcPr>
-            <w:tcW w:w="1300" w:type="dxa"/>
-            <w:vMerge w:val="restart"/>
+            <w:tcW w:w="1431" w:type="dxa"/>
             <w:shd w:val="clear" w:color="auto" w:fill="FFFFFF" w:themeFill="background1"/>
             <w:vAlign w:val="center"/>
           </w:tcPr>
@@ -2112,45 +2139,6 @@
                 <w:sz w:val="18"/>
               </w:rPr>
             </w:pPr>
-            <w:r>
-              <w:rPr>
-                <w:rFonts w:ascii="Arial Narrow" w:hAnsi="Arial Narrow"/>
-                <w:sz w:val="18"/>
-              </w:rPr>
-              <w:t xml:space="preserve">Unit 4 HW </w:t>
-            </w:r>
-          </w:p>
-          <w:p>
-            <w:pPr>
-              <w:jc w:val="center"/>
-              <w:rPr>
-                <w:rFonts w:ascii="Arial Narrow" w:hAnsi="Arial Narrow"/>
-                <w:sz w:val="18"/>
-              </w:rPr>
-            </w:pPr>
-            <w:r>
-              <w:rPr>
-                <w:rFonts w:ascii="Arial Narrow" w:hAnsi="Arial Narrow"/>
-                <w:sz w:val="18"/>
-              </w:rPr>
-              <w:t xml:space="preserve">&amp; </w:t>
-            </w:r>
-          </w:p>
-          <w:p>
-            <w:pPr>
-              <w:jc w:val="center"/>
-              <w:rPr>
-                <w:rFonts w:ascii="Arial Narrow" w:hAnsi="Arial Narrow"/>
-                <w:sz w:val="18"/>
-              </w:rPr>
-            </w:pPr>
-            <w:r>
-              <w:rPr>
-                <w:rFonts w:ascii="Arial Narrow" w:hAnsi="Arial Narrow"/>
-                <w:sz w:val="18"/>
-              </w:rPr>
-              <w:t>Research Article</w:t>
-            </w:r>
           </w:p>
         </w:tc>
       </w:tr>
@@ -2274,8 +2262,7 @@
         </w:tc>
         <w:tc>
           <w:tcPr>
-            <w:tcW w:w="1300" w:type="dxa"/>
-            <w:vMerge/>
+            <w:tcW w:w="1431" w:type="dxa"/>
             <w:shd w:val="clear" w:color="auto" w:fill="FFFFFF" w:themeFill="background1"/>
             <w:vAlign w:val="center"/>
           </w:tcPr>
@@ -2292,7 +2279,7 @@
       </w:tr>
       <w:tr>
         <w:trPr>
-          <w:trHeight w:val="639"/>
+          <w:trHeight w:val="567"/>
           <w:jc w:val="center"/>
         </w:trPr>
         <w:tc>
@@ -2359,7 +2346,7 @@
                 <w:sz w:val="20"/>
                 <w:szCs w:val="20"/>
               </w:rPr>
-              <w:t>Catch up day/Review for final</w:t>
+              <w:t>Catch up day</w:t>
             </w:r>
           </w:p>
         </w:tc>
@@ -2386,8 +2373,7 @@
         </w:tc>
         <w:tc>
           <w:tcPr>
-            <w:tcW w:w="1300" w:type="dxa"/>
-            <w:vMerge/>
+            <w:tcW w:w="1431" w:type="dxa"/>
             <w:shd w:val="clear" w:color="auto" w:fill="FFFFFF" w:themeFill="background1"/>
             <w:vAlign w:val="center"/>
           </w:tcPr>
@@ -2471,7 +2457,7 @@
                 <w:sz w:val="20"/>
                 <w:szCs w:val="20"/>
               </w:rPr>
-              <w:t>Review (get ready for the final)</w:t>
+              <w:t>Review</w:t>
             </w:r>
           </w:p>
         </w:tc>
@@ -2498,8 +2484,7 @@
         </w:tc>
         <w:tc>
           <w:tcPr>
-            <w:tcW w:w="1300" w:type="dxa"/>
-            <w:vMerge/>
+            <w:tcW w:w="1431" w:type="dxa"/>
             <w:shd w:val="clear" w:color="auto" w:fill="FFFFFF" w:themeFill="background1"/>
             <w:vAlign w:val="center"/>
           </w:tcPr>
@@ -2516,13 +2501,13 @@
       </w:tr>
       <w:tr>
         <w:trPr>
-          <w:trHeight w:val="459"/>
+          <w:trHeight w:val="648"/>
           <w:jc w:val="center"/>
         </w:trPr>
         <w:tc>
           <w:tcPr>
             <w:tcW w:w="1129" w:type="dxa"/>
-            <w:shd w:val="clear" w:color="auto" w:fill="C5E0B3" w:themeFill="accent6" w:themeFillTint="66"/>
+            <w:shd w:val="clear" w:color="auto" w:fill="FFFFFF" w:themeFill="background1"/>
             <w:vAlign w:val="center"/>
             <w:hideMark/>
           </w:tcPr>
@@ -2550,7 +2535,7 @@
         <w:tc>
           <w:tcPr>
             <w:tcW w:w="2058" w:type="dxa"/>
-            <w:shd w:val="clear" w:color="auto" w:fill="C5E0B3" w:themeFill="accent6" w:themeFillTint="66"/>
+            <w:shd w:val="clear" w:color="auto" w:fill="FFFFFF" w:themeFill="background1"/>
             <w:vAlign w:val="center"/>
             <w:hideMark/>
           </w:tcPr>
@@ -2573,53 +2558,104 @@
         <w:tc>
           <w:tcPr>
             <w:tcW w:w="4257" w:type="dxa"/>
-            <w:shd w:val="clear" w:color="auto" w:fill="C5E0B3" w:themeFill="accent6" w:themeFillTint="66"/>
+            <w:shd w:val="clear" w:color="auto" w:fill="FFFFFF" w:themeFill="background1"/>
             <w:vAlign w:val="center"/>
             <w:hideMark/>
           </w:tcPr>
           <w:p>
             <w:pPr>
-              <w:jc w:val="center"/>
-              <w:rPr>
-                <w:rFonts w:ascii="Arial Narrow" w:hAnsi="Arial Narrow"/>
-              </w:rPr>
-            </w:pPr>
-            <w:r>
-              <w:rPr>
-                <w:rFonts w:ascii="Arial Narrow" w:hAnsi="Arial Narrow"/>
-              </w:rPr>
-              <w:t>Final Examination</w:t>
+              <w:rPr>
+                <w:rFonts w:ascii="Arial Narrow" w:hAnsi="Arial Narrow"/>
+              </w:rPr>
+            </w:pPr>
+            <w:r>
+              <w:rPr>
+                <w:rFonts w:ascii="Arial Narrow" w:hAnsi="Arial Narrow"/>
+              </w:rPr>
+              <w:t>No Class!</w:t>
             </w:r>
           </w:p>
         </w:tc>
         <w:tc>
           <w:tcPr>
             <w:tcW w:w="552" w:type="dxa"/>
-            <w:shd w:val="clear" w:color="auto" w:fill="C5E0B3" w:themeFill="accent6" w:themeFillTint="66"/>
-          </w:tcPr>
-          <w:p>
-            <w:pPr>
-              <w:jc w:val="center"/>
-              <w:rPr>
-                <w:rFonts w:ascii="Arial Narrow" w:hAnsi="Arial Narrow"/>
-              </w:rPr>
-            </w:pPr>
-          </w:p>
-        </w:tc>
-        <w:tc>
-          <w:tcPr>
-            <w:tcW w:w="1300" w:type="dxa"/>
-            <w:vMerge/>
             <w:shd w:val="clear" w:color="auto" w:fill="FFFFFF" w:themeFill="background1"/>
-            <w:vAlign w:val="center"/>
-          </w:tcPr>
-          <w:p>
-            <w:pPr>
-              <w:rPr>
-                <w:rFonts w:ascii="Arial Narrow" w:hAnsi="Arial Narrow"/>
-                <w:sz w:val="18"/>
-              </w:rPr>
-            </w:pPr>
+          </w:tcPr>
+          <w:p>
+            <w:pPr>
+              <w:jc w:val="center"/>
+              <w:rPr>
+                <w:rFonts w:ascii="Arial Narrow" w:hAnsi="Arial Narrow"/>
+              </w:rPr>
+            </w:pPr>
+          </w:p>
+        </w:tc>
+        <w:tc>
+          <w:tcPr>
+            <w:tcW w:w="1431" w:type="dxa"/>
+            <w:shd w:val="clear" w:color="auto" w:fill="E2EFD9" w:themeFill="accent6" w:themeFillTint="33"/>
+            <w:vAlign w:val="center"/>
+          </w:tcPr>
+          <w:p>
+            <w:pPr>
+              <w:jc w:val="center"/>
+              <w:rPr>
+                <w:rFonts w:ascii="Arial Narrow" w:hAnsi="Arial Narrow"/>
+                <w:sz w:val="18"/>
+              </w:rPr>
+            </w:pPr>
+            <w:r>
+              <w:rPr>
+                <w:rFonts w:ascii="Arial Narrow" w:hAnsi="Arial Narrow"/>
+                <w:sz w:val="18"/>
+              </w:rPr>
+              <w:t xml:space="preserve">Exam </w:t>
+            </w:r>
+            <w:r>
+              <w:rPr>
+                <w:rFonts w:ascii="Arial Narrow" w:hAnsi="Arial Narrow"/>
+                <w:sz w:val="18"/>
+              </w:rPr>
+              <w:t>4</w:t>
+            </w:r>
+            <w:r>
+              <w:rPr>
+                <w:rFonts w:ascii="Arial Narrow" w:hAnsi="Arial Narrow"/>
+                <w:sz w:val="18"/>
+              </w:rPr>
+              <w:t xml:space="preserve"> Due by Friday</w:t>
+            </w:r>
+          </w:p>
+          <w:p>
+            <w:pPr>
+              <w:jc w:val="center"/>
+              <w:rPr>
+                <w:rFonts w:ascii="Arial Narrow" w:hAnsi="Arial Narrow"/>
+                <w:sz w:val="18"/>
+              </w:rPr>
+            </w:pPr>
+            <w:r>
+              <w:rPr>
+                <w:rFonts w:ascii="Arial Narrow" w:hAnsi="Arial Narrow"/>
+                <w:sz w:val="18"/>
+              </w:rPr>
+              <w:t xml:space="preserve">&amp; </w:t>
+            </w:r>
+          </w:p>
+          <w:p>
+            <w:pPr>
+              <w:rPr>
+                <w:rFonts w:ascii="Arial Narrow" w:hAnsi="Arial Narrow"/>
+                <w:sz w:val="18"/>
+              </w:rPr>
+            </w:pPr>
+            <w:r>
+              <w:rPr>
+                <w:rFonts w:ascii="Arial Narrow" w:hAnsi="Arial Narrow"/>
+                <w:sz w:val="18"/>
+              </w:rPr>
+              <w:t>Research Portfolio</w:t>
+            </w:r>
           </w:p>
         </w:tc>
       </w:tr>
@@ -2754,6 +2790,7 @@
     <w:lsdException w:name="HTML Sample" w:semiHidden="1" w:unhideWhenUsed="1"/>
     <w:lsdException w:name="HTML Typewriter" w:semiHidden="1" w:unhideWhenUsed="1"/>
     <w:lsdException w:name="HTML Variable" w:semiHidden="1" w:unhideWhenUsed="1"/>
+    <w:lsdException w:name="Normal Table" w:semiHidden="1" w:unhideWhenUsed="1"/>
     <w:lsdException w:name="annotation subject" w:semiHidden="1" w:unhideWhenUsed="1"/>
     <w:lsdException w:name="No List" w:semiHidden="1" w:unhideWhenUsed="1"/>
     <w:lsdException w:name="Outline List 1" w:semiHidden="1" w:unhideWhenUsed="1"/>
@@ -2800,8 +2837,10 @@
     <w:lsdException w:name="Table Subtle 2" w:semiHidden="1" w:unhideWhenUsed="1"/>
     <w:lsdException w:name="Table Web 1" w:semiHidden="1" w:unhideWhenUsed="1"/>
     <w:lsdException w:name="Table Web 2" w:semiHidden="1" w:unhideWhenUsed="1"/>
+    <w:lsdException w:name="Table Web 3" w:semiHidden="1" w:unhideWhenUsed="1"/>
     <w:lsdException w:name="Balloon Text" w:semiHidden="1" w:unhideWhenUsed="1"/>
     <w:lsdException w:name="Table Grid" w:uiPriority="39"/>
+    <w:lsdException w:name="Table Theme" w:semiHidden="1" w:unhideWhenUsed="1"/>
     <w:lsdException w:name="Placeholder Text" w:semiHidden="1"/>
     <w:lsdException w:name="No Spacing" w:uiPriority="1" w:qFormat="1"/>
     <w:lsdException w:name="Light Shading" w:uiPriority="60"/>

</xml_diff>